<commit_message>
feat: added new docs
</commit_message>
<xml_diff>
--- a/Лист_Задания_2025.docx
+++ b/Лист_Задания_2025.docx
@@ -774,80 +774,41 @@
         <w:ind w:right="112" w:firstLine="0"/>
         <w:rPr>
           <w:i/>
-          <w:u w:val="single"/>
-        </w:rPr>
-      </w:pPr>
-      <w:r>
-        <w:rPr>
-          <w:i/>
-          <w:szCs w:val="28"/>
-          <w:u w:val="single"/>
-        </w:rPr>
-        <w:t xml:space="preserve">– </w:t>
-      </w:r>
-      <w:r>
-        <w:rPr>
-          <w:i/>
-          <w:szCs w:val="28"/>
-          <w:u w:val="single"/>
-        </w:rPr>
-        <w:t>функции пользователя с ролью «Г</w:t>
-      </w:r>
-      <w:r>
-        <w:rPr>
-          <w:i/>
-          <w:szCs w:val="28"/>
-          <w:u w:val="single"/>
-        </w:rPr>
-        <w:t>ость</w:t>
-      </w:r>
-      <w:r>
-        <w:rPr>
-          <w:i/>
-          <w:szCs w:val="28"/>
-          <w:u w:val="single"/>
-        </w:rPr>
-        <w:t>»</w:t>
-      </w:r>
-      <w:r>
-        <w:rPr>
-          <w:i/>
-          <w:szCs w:val="28"/>
-          <w:u w:val="single"/>
-        </w:rPr>
-        <w:t xml:space="preserve">: </w:t>
-      </w:r>
-      <w:r>
-        <w:rPr>
-          <w:i/>
-          <w:szCs w:val="28"/>
-          <w:u w:val="single"/>
-        </w:rPr>
-        <w:t>регистрация и авторизация</w:t>
-      </w:r>
-      <w:r>
-        <w:rPr>
-          <w:i/>
-          <w:szCs w:val="28"/>
-          <w:u w:val="single"/>
-        </w:rPr>
-        <w:t>, сортировка</w:t>
-      </w:r>
-      <w:r>
-        <w:rPr>
-          <w:i/>
-          <w:szCs w:val="28"/>
-          <w:u w:val="single"/>
-        </w:rPr>
-        <w:t>,</w:t>
-      </w:r>
-      <w:r>
-        <w:rPr>
-          <w:i/>
-          <w:szCs w:val="28"/>
-          <w:u w:val="single"/>
-        </w:rPr>
-        <w:t xml:space="preserve"> поиск</w:t>
+          <w:szCs w:val="28"/>
+          <w:u w:val="single"/>
+        </w:rPr>
+      </w:pPr>
+      <w:r>
+        <w:rPr>
+          <w:i/>
+          <w:szCs w:val="28"/>
+          <w:u w:val="single"/>
+        </w:rPr>
+        <w:t xml:space="preserve">– функции для каждого пользователя: </w:t>
+      </w:r>
+      <w:r>
+        <w:rPr>
+          <w:i/>
+          <w:szCs w:val="28"/>
+          <w:u w:val="single"/>
+        </w:rPr>
+        <w:t>сортировка</w:t>
+      </w:r>
+      <w:r>
+        <w:rPr>
+          <w:i/>
+          <w:szCs w:val="28"/>
+          <w:u w:val="single"/>
+        </w:rPr>
+        <w:t xml:space="preserve"> видео</w:t>
+      </w:r>
+      <w:r>
+        <w:rPr>
+          <w:i/>
+          <w:szCs w:val="28"/>
+          <w:u w:val="single"/>
+        </w:rPr>
+        <w:t>, поиск</w:t>
       </w:r>
       <w:r>
         <w:rPr>
@@ -900,6 +861,15 @@
       <w:r>
         <w:rPr>
           <w:i/>
+          <w:szCs w:val="28"/>
+          <w:u w:val="single"/>
+        </w:rPr>
+        <w:t>, просмотр комментариев под видео</w:t>
+      </w:r>
+      <w:r>
+        <w:rPr>
+          <w:i/>
+          <w:szCs w:val="28"/>
           <w:u w:val="single"/>
         </w:rPr>
         <w:t>;</w:t>
@@ -907,13 +877,15 @@
       <w:r>
         <w:rPr>
           <w:i/>
-          <w:u w:val="single"/>
-        </w:rPr>
-        <w:tab/>
-      </w:r>
-      <w:r>
-        <w:rPr>
-          <w:i/>
+          <w:szCs w:val="28"/>
+          <w:u w:val="single"/>
+        </w:rPr>
+        <w:tab/>
+      </w:r>
+      <w:r>
+        <w:rPr>
+          <w:i/>
+          <w:szCs w:val="28"/>
           <w:u w:val="single"/>
         </w:rPr>
         <w:tab/>
@@ -924,30 +896,60 @@
         <w:ind w:right="112" w:firstLine="0"/>
         <w:rPr>
           <w:i/>
-          <w:szCs w:val="28"/>
-          <w:u w:val="single"/>
-        </w:rPr>
-      </w:pPr>
-      <w:r>
-        <w:rPr>
-          <w:i/>
-          <w:szCs w:val="28"/>
-          <w:u w:val="single"/>
-        </w:rPr>
-        <w:t>– функции пользователя с ролью «Администратор»:</w:t>
-      </w:r>
-      <w:r>
-        <w:rPr>
-          <w:i/>
-          <w:szCs w:val="28"/>
-          <w:u w:val="single"/>
-        </w:rPr>
-        <w:t xml:space="preserve"> скрытие и удаление видео, просмотр жалоб пользователей, удаление комментариев</w:t>
-      </w:r>
-      <w:r>
-        <w:rPr>
-          <w:i/>
-          <w:szCs w:val="28"/>
+          <w:u w:val="single"/>
+        </w:rPr>
+      </w:pPr>
+      <w:r>
+        <w:rPr>
+          <w:i/>
+          <w:szCs w:val="28"/>
+          <w:u w:val="single"/>
+        </w:rPr>
+        <w:t xml:space="preserve">– </w:t>
+      </w:r>
+      <w:r>
+        <w:rPr>
+          <w:i/>
+          <w:szCs w:val="28"/>
+          <w:u w:val="single"/>
+        </w:rPr>
+        <w:t>функции пользователя с ролью «Г</w:t>
+      </w:r>
+      <w:r>
+        <w:rPr>
+          <w:i/>
+          <w:szCs w:val="28"/>
+          <w:u w:val="single"/>
+        </w:rPr>
+        <w:t>ость</w:t>
+      </w:r>
+      <w:r>
+        <w:rPr>
+          <w:i/>
+          <w:szCs w:val="28"/>
+          <w:u w:val="single"/>
+        </w:rPr>
+        <w:t>»</w:t>
+      </w:r>
+      <w:r>
+        <w:rPr>
+          <w:i/>
+          <w:szCs w:val="28"/>
+          <w:u w:val="single"/>
+        </w:rPr>
+        <w:t xml:space="preserve">: </w:t>
+      </w:r>
+      <w:r>
+        <w:rPr>
+          <w:i/>
+          <w:szCs w:val="28"/>
+          <w:u w:val="single"/>
+        </w:rPr>
+        <w:t>регистрация и авторизация</w:t>
+      </w:r>
+      <w:r>
+        <w:rPr>
+          <w:i/>
           <w:u w:val="single"/>
         </w:rPr>
         <w:t>;</w:t>
@@ -955,39 +957,13 @@
       <w:r>
         <w:rPr>
           <w:i/>
-          <w:szCs w:val="28"/>
-          <w:u w:val="single"/>
-        </w:rPr>
-        <w:tab/>
-      </w:r>
-      <w:r>
-        <w:rPr>
-          <w:i/>
-          <w:szCs w:val="28"/>
-          <w:u w:val="single"/>
-        </w:rPr>
-        <w:tab/>
-      </w:r>
-      <w:r>
-        <w:rPr>
-          <w:i/>
-          <w:szCs w:val="28"/>
-          <w:u w:val="single"/>
-        </w:rPr>
-        <w:tab/>
-      </w:r>
-      <w:r>
-        <w:rPr>
-          <w:i/>
-          <w:szCs w:val="28"/>
-          <w:u w:val="single"/>
-        </w:rPr>
-        <w:tab/>
-      </w:r>
-      <w:r>
-        <w:rPr>
-          <w:i/>
-          <w:szCs w:val="28"/>
+          <w:u w:val="single"/>
+        </w:rPr>
+        <w:tab/>
+      </w:r>
+      <w:r>
+        <w:rPr>
+          <w:i/>
           <w:u w:val="single"/>
         </w:rPr>
         <w:tab/>
@@ -1008,95 +984,15 @@
           <w:szCs w:val="28"/>
           <w:u w:val="single"/>
         </w:rPr>
-        <w:t>– функции пользователя с ролью «Клиент»:</w:t>
-      </w:r>
-      <w:r>
-        <w:rPr>
-          <w:i/>
-          <w:szCs w:val="28"/>
-          <w:u w:val="single"/>
-        </w:rPr>
-        <w:t xml:space="preserve"> создание, удаление и редактирование канала, подписка на канал, создание, удаление</w:t>
-      </w:r>
-      <w:r>
-        <w:rPr>
-          <w:i/>
-          <w:szCs w:val="28"/>
-          <w:u w:val="single"/>
-        </w:rPr>
-        <w:t>,</w:t>
-      </w:r>
-      <w:r>
-        <w:rPr>
-          <w:i/>
-          <w:szCs w:val="28"/>
-          <w:u w:val="single"/>
-        </w:rPr>
-        <w:t xml:space="preserve"> редактирование</w:t>
-      </w:r>
-      <w:r>
-        <w:rPr>
-          <w:i/>
-          <w:szCs w:val="28"/>
-          <w:u w:val="single"/>
-        </w:rPr>
-        <w:t xml:space="preserve"> и просмотр</w:t>
-      </w:r>
-      <w:r>
-        <w:rPr>
-          <w:i/>
-          <w:szCs w:val="28"/>
-          <w:u w:val="single"/>
-        </w:rPr>
-        <w:t xml:space="preserve"> плейлистов, загрузка</w:t>
-      </w:r>
-      <w:r>
-        <w:rPr>
-          <w:i/>
-          <w:szCs w:val="28"/>
-          <w:u w:val="single"/>
-        </w:rPr>
-        <w:t>, редактирование</w:t>
-      </w:r>
-      <w:r>
-        <w:rPr>
-          <w:i/>
-          <w:szCs w:val="28"/>
-          <w:u w:val="single"/>
-        </w:rPr>
-        <w:t xml:space="preserve"> и удаление видео в рамка</w:t>
-      </w:r>
-      <w:r>
-        <w:rPr>
-          <w:i/>
-          <w:szCs w:val="28"/>
-          <w:u w:val="single"/>
-        </w:rPr>
-        <w:t>х</w:t>
-      </w:r>
-      <w:r>
-        <w:rPr>
-          <w:i/>
-          <w:szCs w:val="28"/>
-          <w:u w:val="single"/>
-        </w:rPr>
-        <w:t xml:space="preserve"> своего канала, оставление жалобы на видео, </w:t>
-      </w:r>
-      <w:r>
-        <w:rPr>
-          <w:i/>
-          <w:szCs w:val="28"/>
-          <w:u w:val="single"/>
-        </w:rPr>
-        <w:t>удаление комментариев в своих видео</w:t>
-      </w:r>
-      <w:r>
-        <w:rPr>
-          <w:i/>
-          <w:szCs w:val="28"/>
-          <w:u w:val="single"/>
-        </w:rPr>
-        <w:t>, оставление комментария под любым видео, совместный просмотр видео</w:t>
+        <w:t>– функции пользователя с ролью «Администратор»:</w:t>
+      </w:r>
+      <w:r>
+        <w:rPr>
+          <w:i/>
+          <w:szCs w:val="28"/>
+          <w:u w:val="single"/>
+        </w:rPr>
+        <w:t xml:space="preserve"> скрытие и удаление видео, просмотр жалоб пользователей, удаление комментариев</w:t>
       </w:r>
       <w:r>
         <w:rPr>
@@ -1152,40 +1048,30 @@
         <w:ind w:right="112" w:firstLine="0"/>
         <w:rPr>
           <w:i/>
-          <w:u w:val="single"/>
-        </w:rPr>
-      </w:pPr>
-      <w:r>
-        <w:rPr>
-          <w:i/>
-          <w:u w:val="single"/>
-        </w:rPr>
-        <w:t xml:space="preserve">– приложение должно содержать </w:t>
-      </w:r>
-      <w:r>
-        <w:rPr>
-          <w:i/>
-          <w:u w:val="single"/>
-        </w:rPr>
-        <w:t>модуль хранения и поточного воспроизведение видео</w:t>
-      </w:r>
-      <w:r>
-        <w:rPr>
-          <w:i/>
-          <w:u w:val="single"/>
-        </w:rPr>
-        <w:t>,</w:t>
-      </w:r>
-      <w:r>
-        <w:rPr>
-          <w:i/>
-          <w:u w:val="single"/>
-        </w:rPr>
-        <w:t xml:space="preserve"> а также содержать модуль</w:t>
-      </w:r>
-      <w:r>
-        <w:rPr>
-          <w:i/>
+          <w:szCs w:val="28"/>
+          <w:u w:val="single"/>
+        </w:rPr>
+      </w:pPr>
+      <w:r>
+        <w:rPr>
+          <w:i/>
+          <w:szCs w:val="28"/>
+          <w:u w:val="single"/>
+        </w:rPr>
+        <w:t>– функции пользователя с ролью «Клиент»:</w:t>
+      </w:r>
+      <w:r>
+        <w:rPr>
+          <w:i/>
+          <w:szCs w:val="28"/>
+          <w:u w:val="single"/>
+        </w:rPr>
+        <w:t xml:space="preserve"> создание, удаление и редактирование канала, подписка на канал, создание, удаление</w:t>
+      </w:r>
+      <w:r>
+        <w:rPr>
+          <w:i/>
+          <w:szCs w:val="28"/>
           <w:u w:val="single"/>
         </w:rPr>
         <w:t xml:space="preserve"> </w:t>
@@ -1193,38 +1079,154 @@
       <w:r>
         <w:rPr>
           <w:i/>
-          <w:u w:val="single"/>
-        </w:rPr>
-        <w:t>совместного просмотра видео</w:t>
-      </w:r>
-      <w:r>
-        <w:rPr>
-          <w:i/>
-          <w:u w:val="single"/>
-        </w:rPr>
-        <w:t>.</w:t>
-      </w:r>
-      <w:r>
-        <w:rPr>
-          <w:i/>
-          <w:u w:val="single"/>
-        </w:rPr>
-        <w:tab/>
-      </w:r>
-      <w:r>
-        <w:rPr>
-          <w:i/>
-          <w:u w:val="single"/>
-        </w:rPr>
-        <w:tab/>
-      </w:r>
-      <w:r>
-        <w:rPr>
-          <w:i/>
-          <w:szCs w:val="28"/>
-          <w:u w:val="single"/>
-        </w:rPr>
-        <w:t> </w:t>
+          <w:szCs w:val="28"/>
+          <w:u w:val="single"/>
+        </w:rPr>
+        <w:t xml:space="preserve">и </w:t>
+      </w:r>
+      <w:r>
+        <w:rPr>
+          <w:i/>
+          <w:szCs w:val="28"/>
+          <w:u w:val="single"/>
+        </w:rPr>
+        <w:t>воспроизведение</w:t>
+      </w:r>
+      <w:r>
+        <w:rPr>
+          <w:i/>
+          <w:szCs w:val="28"/>
+          <w:u w:val="single"/>
+        </w:rPr>
+        <w:t xml:space="preserve"> плейлистов</w:t>
+      </w:r>
+      <w:r>
+        <w:rPr>
+          <w:i/>
+          <w:szCs w:val="28"/>
+          <w:u w:val="single"/>
+        </w:rPr>
+        <w:t>, удаление из плейлиста, добавление видео в плейлист</w:t>
+      </w:r>
+      <w:r>
+        <w:rPr>
+          <w:i/>
+          <w:szCs w:val="28"/>
+          <w:u w:val="single"/>
+        </w:rPr>
+        <w:t>, загрузка</w:t>
+      </w:r>
+      <w:r>
+        <w:rPr>
+          <w:i/>
+          <w:szCs w:val="28"/>
+          <w:u w:val="single"/>
+        </w:rPr>
+        <w:t>, редактирование</w:t>
+      </w:r>
+      <w:r>
+        <w:rPr>
+          <w:i/>
+          <w:szCs w:val="28"/>
+          <w:u w:val="single"/>
+        </w:rPr>
+        <w:t xml:space="preserve"> и удаление видео в рамка</w:t>
+      </w:r>
+      <w:r>
+        <w:rPr>
+          <w:i/>
+          <w:szCs w:val="28"/>
+          <w:u w:val="single"/>
+        </w:rPr>
+        <w:t>х</w:t>
+      </w:r>
+      <w:r>
+        <w:rPr>
+          <w:i/>
+          <w:szCs w:val="28"/>
+          <w:u w:val="single"/>
+        </w:rPr>
+        <w:t xml:space="preserve"> своего канала, оставление жалобы на видео, </w:t>
+      </w:r>
+      <w:r>
+        <w:rPr>
+          <w:i/>
+          <w:szCs w:val="28"/>
+          <w:u w:val="single"/>
+        </w:rPr>
+        <w:t xml:space="preserve">удаление комментариев </w:t>
+      </w:r>
+      <w:r>
+        <w:rPr>
+          <w:i/>
+          <w:szCs w:val="28"/>
+          <w:u w:val="single"/>
+        </w:rPr>
+        <w:t>под своими</w:t>
+      </w:r>
+      <w:r>
+        <w:rPr>
+          <w:i/>
+          <w:szCs w:val="28"/>
+          <w:u w:val="single"/>
+        </w:rPr>
+        <w:t xml:space="preserve"> видео</w:t>
+      </w:r>
+      <w:r>
+        <w:rPr>
+          <w:i/>
+          <w:szCs w:val="28"/>
+          <w:u w:val="single"/>
+        </w:rPr>
+        <w:t>, оставление комментария под любым видео</w:t>
+      </w:r>
+      <w:r>
+        <w:rPr>
+          <w:i/>
+          <w:szCs w:val="28"/>
+          <w:u w:val="single"/>
+        </w:rPr>
+        <w:t>, редактирование</w:t>
+      </w:r>
+      <w:r>
+        <w:rPr>
+          <w:i/>
+          <w:szCs w:val="28"/>
+          <w:u w:val="single"/>
+        </w:rPr>
+        <w:t xml:space="preserve"> и удаление</w:t>
+      </w:r>
+      <w:r>
+        <w:rPr>
+          <w:i/>
+          <w:szCs w:val="28"/>
+          <w:u w:val="single"/>
+        </w:rPr>
+        <w:t xml:space="preserve"> своих комментариев</w:t>
+      </w:r>
+      <w:r>
+        <w:rPr>
+          <w:i/>
+          <w:szCs w:val="28"/>
+          <w:u w:val="single"/>
+        </w:rPr>
+        <w:t>, совместный просмотр видео</w:t>
+      </w:r>
+      <w:r>
+        <w:rPr>
+          <w:i/>
+          <w:szCs w:val="28"/>
+          <w:u w:val="single"/>
+        </w:rPr>
+        <w:t>;</w:t>
+      </w:r>
+      <w:r>
+        <w:rPr>
+          <w:i/>
+          <w:szCs w:val="28"/>
+          <w:u w:val="single"/>
+        </w:rPr>
+        <w:tab/>
       </w:r>
       <w:r>
         <w:rPr>
@@ -1237,79 +1239,90 @@
     </w:p>
     <w:p>
       <w:pPr>
-        <w:ind w:firstLine="0"/>
-      </w:pPr>
-      <w:r>
-        <w:t xml:space="preserve">4. </w:t>
-      </w:r>
-      <w:r>
-        <w:t>Программная платформа и т</w:t>
-      </w:r>
-      <w:r>
-        <w:t xml:space="preserve">ехнологии: </w:t>
-      </w:r>
-      <w:r>
-        <w:t xml:space="preserve">Docker </w:t>
-      </w:r>
-      <w:r>
-        <w:t>4.39.0</w:t>
-      </w:r>
-      <w:r>
-        <w:t xml:space="preserve">, ASP .NET Core 8, C#12.0, SignalR </w:t>
-      </w:r>
-      <w:r>
-        <w:t>8.0.7</w:t>
-      </w:r>
-      <w:r>
-        <w:t>, EF 8.0</w:t>
-      </w:r>
-      <w:r>
-        <w:t>.1</w:t>
-      </w:r>
-      <w:r>
-        <w:t xml:space="preserve">, </w:t>
-      </w:r>
-      <w:r>
-        <w:rPr>
-          <w:lang w:val="en-US"/>
-        </w:rPr>
-        <w:t>PostgreSQL</w:t>
-      </w:r>
-      <w:r>
+        <w:ind w:right="112" w:firstLine="0"/>
+        <w:rPr>
+          <w:i/>
+          <w:u w:val="single"/>
+        </w:rPr>
+      </w:pPr>
+      <w:r>
+        <w:rPr>
+          <w:i/>
+          <w:u w:val="single"/>
+        </w:rPr>
+        <w:t xml:space="preserve">– приложение должно содержать </w:t>
+      </w:r>
+      <w:r>
+        <w:rPr>
+          <w:i/>
+          <w:u w:val="single"/>
+        </w:rPr>
+        <w:t>модуль хранения и поточного воспроизведение видео</w:t>
+      </w:r>
+      <w:r>
+        <w:rPr>
+          <w:i/>
+          <w:u w:val="single"/>
+        </w:rPr>
+        <w:t>,</w:t>
+      </w:r>
+      <w:r>
+        <w:rPr>
+          <w:i/>
+          <w:u w:val="single"/>
+        </w:rPr>
+        <w:t xml:space="preserve"> а также содержать модуль</w:t>
+      </w:r>
+      <w:r>
+        <w:rPr>
+          <w:i/>
+          <w:u w:val="single"/>
+        </w:rPr>
         <w:t xml:space="preserve"> </w:t>
       </w:r>
       <w:r>
-        <w:t>17</w:t>
-      </w:r>
-      <w:r>
-        <w:t xml:space="preserve">, React.JS </w:t>
-      </w:r>
-      <w:r>
-        <w:t>18.3.1</w:t>
-      </w:r>
-      <w:r>
-        <w:t xml:space="preserve">, </w:t>
-      </w:r>
-      <w:r>
-        <w:rPr>
-          <w:lang w:val="en-US"/>
-        </w:rPr>
-        <w:t>MUI</w:t>
-      </w:r>
-      <w:r>
-        <w:t xml:space="preserve"> </w:t>
-      </w:r>
-      <w:r>
-        <w:t xml:space="preserve">6.1.4, </w:t>
-      </w:r>
-      <w:r>
-        <w:rPr>
-          <w:lang w:val="en-US"/>
-        </w:rPr>
-        <w:t>MOBX</w:t>
-      </w:r>
-      <w:r>
-        <w:t xml:space="preserve"> 6.13.5</w:t>
+        <w:rPr>
+          <w:i/>
+          <w:u w:val="single"/>
+        </w:rPr>
+        <w:t>совместного просмотра видео</w:t>
+      </w:r>
+      <w:r>
+        <w:rPr>
+          <w:i/>
+          <w:u w:val="single"/>
+        </w:rPr>
+        <w:t>.</w:t>
+      </w:r>
+      <w:r>
+        <w:rPr>
+          <w:i/>
+          <w:u w:val="single"/>
+        </w:rPr>
+        <w:tab/>
+      </w:r>
+      <w:r>
+        <w:rPr>
+          <w:i/>
+          <w:u w:val="single"/>
+        </w:rPr>
+        <w:tab/>
+      </w:r>
+      <w:r>
+        <w:rPr>
+          <w:i/>
+          <w:szCs w:val="28"/>
+          <w:u w:val="single"/>
+        </w:rPr>
+        <w:t> </w:t>
+      </w:r>
+      <w:r>
+        <w:rPr>
+          <w:i/>
+          <w:szCs w:val="28"/>
+          <w:u w:val="single"/>
+        </w:rPr>
+        <w:tab/>
       </w:r>
     </w:p>
     <w:p>
@@ -1317,146 +1330,109 @@
         <w:ind w:firstLine="0"/>
       </w:pPr>
       <w:r>
-        <w:t xml:space="preserve">5. </w:t>
-      </w:r>
-      <w:r>
-        <w:t>Содержание расчетно-пояснительной записки:</w:t>
-      </w:r>
-      <w:r>
-        <w:rPr>
-          <w:u w:val="single"/>
-        </w:rPr>
+        <w:t xml:space="preserve">4. </w:t>
+      </w:r>
+      <w:r>
+        <w:t>Программная платформа и т</w:t>
+      </w:r>
+      <w:r>
+        <w:t xml:space="preserve">ехнологии: </w:t>
+      </w:r>
+      <w:r>
+        <w:t xml:space="preserve">Docker </w:t>
+      </w:r>
+      <w:r>
+        <w:t>4.39.0</w:t>
+      </w:r>
+      <w:r>
+        <w:t xml:space="preserve">, ASP .NET Core 8, C#12.0, SignalR </w:t>
+      </w:r>
+      <w:r>
+        <w:t>8.0.7</w:t>
+      </w:r>
+      <w:r>
+        <w:t>, EF 8.0</w:t>
+      </w:r>
+      <w:r>
+        <w:t>.1</w:t>
+      </w:r>
+      <w:r>
+        <w:t xml:space="preserve">, </w:t>
+      </w:r>
+      <w:r>
+        <w:rPr>
+          <w:lang w:val="en-US"/>
+        </w:rPr>
+        <w:t>PostgreSQL</w:t>
+      </w:r>
+      <w:r>
         <w:t xml:space="preserve"> </w:t>
+      </w:r>
+      <w:r>
+        <w:t>17</w:t>
+      </w:r>
+      <w:r>
+        <w:t xml:space="preserve">, React.JS </w:t>
+      </w:r>
+      <w:r>
+        <w:t>18.3.1</w:t>
+      </w:r>
+      <w:r>
+        <w:t xml:space="preserve">, </w:t>
+      </w:r>
+      <w:r>
+        <w:rPr>
+          <w:lang w:val="en-US"/>
+        </w:rPr>
+        <w:t>MUI</w:t>
+      </w:r>
+      <w:r>
+        <w:t xml:space="preserve"> </w:t>
+      </w:r>
+      <w:r>
+        <w:t xml:space="preserve">6.1.4, </w:t>
+      </w:r>
+      <w:r>
+        <w:rPr>
+          <w:lang w:val="en-US"/>
+        </w:rPr>
+        <w:t>MOBX</w:t>
+      </w:r>
+      <w:r>
+        <w:t xml:space="preserve"> 6.13.5</w:t>
       </w:r>
     </w:p>
     <w:p>
       <w:pPr>
         <w:ind w:firstLine="0"/>
-        <w:rPr>
-          <w:szCs w:val="28"/>
-        </w:rPr>
-      </w:pPr>
-      <w:r>
-        <w:rPr>
-          <w:i/>
-          <w:szCs w:val="28"/>
-          <w:u w:val="single"/>
-        </w:rPr>
-        <w:t>1) реферат;</w:t>
-      </w:r>
-      <w:r>
-        <w:rPr>
-          <w:i/>
-          <w:szCs w:val="28"/>
-          <w:u w:val="single"/>
-        </w:rPr>
-        <w:tab/>
-      </w:r>
-      <w:r>
-        <w:rPr>
-          <w:i/>
-          <w:szCs w:val="28"/>
-          <w:u w:val="single"/>
-        </w:rPr>
-        <w:tab/>
-      </w:r>
-      <w:r>
-        <w:rPr>
-          <w:i/>
-          <w:szCs w:val="28"/>
-          <w:u w:val="single"/>
-        </w:rPr>
-        <w:tab/>
-      </w:r>
-      <w:r>
-        <w:rPr>
-          <w:i/>
-          <w:szCs w:val="28"/>
-          <w:u w:val="single"/>
-        </w:rPr>
-        <w:tab/>
-      </w:r>
-      <w:r>
-        <w:rPr>
-          <w:i/>
-          <w:szCs w:val="28"/>
-          <w:u w:val="single"/>
-        </w:rPr>
-        <w:tab/>
-      </w:r>
-      <w:r>
-        <w:rPr>
-          <w:i/>
-          <w:szCs w:val="28"/>
-          <w:u w:val="single"/>
-        </w:rPr>
-        <w:tab/>
-      </w:r>
-      <w:r>
-        <w:rPr>
-          <w:i/>
-          <w:szCs w:val="28"/>
-          <w:u w:val="single"/>
-        </w:rPr>
-        <w:tab/>
-      </w:r>
-      <w:r>
-        <w:rPr>
-          <w:i/>
-          <w:szCs w:val="28"/>
-          <w:u w:val="single"/>
-        </w:rPr>
-        <w:tab/>
-      </w:r>
-      <w:r>
-        <w:rPr>
-          <w:i/>
-          <w:szCs w:val="28"/>
-          <w:u w:val="single"/>
-        </w:rPr>
-        <w:tab/>
-      </w:r>
-      <w:r>
-        <w:rPr>
-          <w:i/>
-          <w:szCs w:val="28"/>
-          <w:u w:val="single"/>
-        </w:rPr>
-        <w:tab/>
-      </w:r>
-      <w:r>
-        <w:rPr>
-          <w:i/>
-          <w:szCs w:val="28"/>
-          <w:u w:val="single"/>
-        </w:rPr>
-        <w:tab/>
-      </w:r>
-      <w:r>
-        <w:rPr>
-          <w:i/>
-          <w:szCs w:val="28"/>
-          <w:u w:val="single"/>
-        </w:rPr>
-        <w:tab/>
+      </w:pPr>
+      <w:r>
+        <w:t xml:space="preserve">5. </w:t>
+      </w:r>
+      <w:r>
+        <w:t>Содержание расчетно-пояснительной записки:</w:t>
+      </w:r>
+      <w:r>
+        <w:rPr>
+          <w:u w:val="single"/>
+        </w:rPr>
+        <w:t xml:space="preserve"> </w:t>
       </w:r>
     </w:p>
     <w:p>
       <w:pPr>
         <w:ind w:firstLine="0"/>
         <w:rPr>
-          <w:i/>
-          <w:szCs w:val="28"/>
-          <w:u w:val="single"/>
-        </w:rPr>
-      </w:pPr>
-      <w:r>
-        <w:rPr>
-          <w:i/>
-          <w:szCs w:val="28"/>
-          <w:u w:val="single"/>
-        </w:rPr>
-        <w:t>2) содержание;</w:t>
+          <w:szCs w:val="28"/>
+        </w:rPr>
+      </w:pPr>
+      <w:r>
+        <w:rPr>
+          <w:i/>
+          <w:szCs w:val="28"/>
+          <w:u w:val="single"/>
+        </w:rPr>
+        <w:t>1) реферат;</w:t>
       </w:r>
       <w:r>
         <w:rPr>
@@ -1570,7 +1546,7 @@
           <w:szCs w:val="28"/>
           <w:u w:val="single"/>
         </w:rPr>
-        <w:t>3) введение;</w:t>
+        <w:t>2) содержание;</w:t>
       </w:r>
       <w:r>
         <w:rPr>
@@ -1684,39 +1660,79 @@
           <w:szCs w:val="28"/>
           <w:u w:val="single"/>
         </w:rPr>
-        <w:t xml:space="preserve">4) раздел 1: </w:t>
-      </w:r>
-      <w:r>
-        <w:rPr>
-          <w:i/>
-          <w:szCs w:val="28"/>
-          <w:u w:val="single"/>
-        </w:rPr>
-        <w:t xml:space="preserve">аналитический обзор </w:t>
-      </w:r>
-      <w:r>
-        <w:rPr>
-          <w:i/>
-          <w:szCs w:val="28"/>
-          <w:u w:val="single"/>
-        </w:rPr>
-        <w:t>литературы</w:t>
-      </w:r>
-      <w:r>
-        <w:rPr>
-          <w:i/>
-          <w:szCs w:val="28"/>
-          <w:u w:val="single"/>
-        </w:rPr>
-        <w:t xml:space="preserve"> и постановка задачи</w:t>
-      </w:r>
-      <w:r>
-        <w:rPr>
-          <w:i/>
-          <w:szCs w:val="28"/>
-          <w:u w:val="single"/>
-        </w:rPr>
-        <w:t xml:space="preserve">; </w:t>
+        <w:t>3) введение;</w:t>
+      </w:r>
+      <w:r>
+        <w:rPr>
+          <w:i/>
+          <w:szCs w:val="28"/>
+          <w:u w:val="single"/>
+        </w:rPr>
+        <w:tab/>
+      </w:r>
+      <w:r>
+        <w:rPr>
+          <w:i/>
+          <w:szCs w:val="28"/>
+          <w:u w:val="single"/>
+        </w:rPr>
+        <w:tab/>
+      </w:r>
+      <w:r>
+        <w:rPr>
+          <w:i/>
+          <w:szCs w:val="28"/>
+          <w:u w:val="single"/>
+        </w:rPr>
+        <w:tab/>
+      </w:r>
+      <w:r>
+        <w:rPr>
+          <w:i/>
+          <w:szCs w:val="28"/>
+          <w:u w:val="single"/>
+        </w:rPr>
+        <w:tab/>
+      </w:r>
+      <w:r>
+        <w:rPr>
+          <w:i/>
+          <w:szCs w:val="28"/>
+          <w:u w:val="single"/>
+        </w:rPr>
+        <w:tab/>
+      </w:r>
+      <w:r>
+        <w:rPr>
+          <w:i/>
+          <w:szCs w:val="28"/>
+          <w:u w:val="single"/>
+        </w:rPr>
+        <w:tab/>
+      </w:r>
+      <w:r>
+        <w:rPr>
+          <w:i/>
+          <w:szCs w:val="28"/>
+          <w:u w:val="single"/>
+        </w:rPr>
+        <w:tab/>
+      </w:r>
+      <w:r>
+        <w:rPr>
+          <w:i/>
+          <w:szCs w:val="28"/>
+          <w:u w:val="single"/>
+        </w:rPr>
+        <w:tab/>
+      </w:r>
+      <w:r>
+        <w:rPr>
+          <w:i/>
+          <w:szCs w:val="28"/>
+          <w:u w:val="single"/>
+        </w:rPr>
+        <w:tab/>
       </w:r>
       <w:r>
         <w:rPr>
@@ -1758,69 +1774,52 @@
           <w:szCs w:val="28"/>
           <w:u w:val="single"/>
         </w:rPr>
-        <w:t xml:space="preserve">5) раздел 2: </w:t>
-      </w:r>
-      <w:r>
-        <w:rPr>
-          <w:i/>
-          <w:szCs w:val="28"/>
-          <w:u w:val="single"/>
-        </w:rPr>
-        <w:t xml:space="preserve">проектирование </w:t>
-      </w:r>
-      <w:r>
-        <w:rPr>
-          <w:i/>
-          <w:szCs w:val="28"/>
-          <w:u w:val="single"/>
-        </w:rPr>
-        <w:t>веб-приложения</w:t>
-      </w:r>
-      <w:r>
-        <w:rPr>
-          <w:i/>
-          <w:u w:val="single"/>
-        </w:rPr>
-        <w:t>;</w:t>
-      </w:r>
-      <w:r>
-        <w:rPr>
-          <w:i/>
-          <w:u w:val="single"/>
-        </w:rPr>
-        <w:tab/>
-      </w:r>
-      <w:r>
-        <w:rPr>
-          <w:i/>
-          <w:u w:val="single"/>
-        </w:rPr>
-        <w:t xml:space="preserve">             </w:t>
-      </w:r>
-      <w:r>
-        <w:rPr>
-          <w:i/>
-          <w:u w:val="single"/>
-        </w:rPr>
-        <w:tab/>
-      </w:r>
-      <w:r>
-        <w:rPr>
-          <w:i/>
-          <w:u w:val="single"/>
-        </w:rPr>
-        <w:tab/>
-      </w:r>
-      <w:r>
-        <w:rPr>
-          <w:i/>
-          <w:u w:val="single"/>
-        </w:rPr>
-        <w:tab/>
-      </w:r>
-      <w:r>
-        <w:rPr>
-          <w:i/>
+        <w:t xml:space="preserve">4) раздел 1: </w:t>
+      </w:r>
+      <w:r>
+        <w:rPr>
+          <w:i/>
+          <w:szCs w:val="28"/>
+          <w:u w:val="single"/>
+        </w:rPr>
+        <w:t xml:space="preserve">аналитический обзор </w:t>
+      </w:r>
+      <w:r>
+        <w:rPr>
+          <w:i/>
+          <w:szCs w:val="28"/>
+          <w:u w:val="single"/>
+        </w:rPr>
+        <w:t>литературы</w:t>
+      </w:r>
+      <w:r>
+        <w:rPr>
+          <w:i/>
+          <w:szCs w:val="28"/>
+          <w:u w:val="single"/>
+        </w:rPr>
+        <w:t xml:space="preserve"> и постановка задачи</w:t>
+      </w:r>
+      <w:r>
+        <w:rPr>
+          <w:i/>
+          <w:szCs w:val="28"/>
+          <w:u w:val="single"/>
+        </w:rPr>
+        <w:t xml:space="preserve">; </w:t>
+      </w:r>
+      <w:r>
+        <w:rPr>
+          <w:i/>
+          <w:szCs w:val="28"/>
+          <w:u w:val="single"/>
+        </w:rPr>
+        <w:tab/>
+      </w:r>
+      <w:r>
+        <w:rPr>
+          <w:i/>
+          <w:szCs w:val="28"/>
           <w:u w:val="single"/>
         </w:rPr>
         <w:tab/>
@@ -1849,28 +1848,15 @@
           <w:szCs w:val="28"/>
           <w:u w:val="single"/>
         </w:rPr>
-        <w:t>6) раздел 3</w:t>
-      </w:r>
-      <w:r>
-        <w:rPr>
-          <w:i/>
-          <w:u w:val="single"/>
-        </w:rPr>
-        <w:t xml:space="preserve">: </w:t>
-      </w:r>
-      <w:r>
-        <w:rPr>
-          <w:i/>
-          <w:u w:val="single"/>
-        </w:rPr>
-        <w:t>р</w:t>
-      </w:r>
-      <w:r>
-        <w:rPr>
-          <w:i/>
-          <w:u w:val="single"/>
-        </w:rPr>
-        <w:t xml:space="preserve">азработка </w:t>
+        <w:t xml:space="preserve">5) раздел 2: </w:t>
+      </w:r>
+      <w:r>
+        <w:rPr>
+          <w:i/>
+          <w:szCs w:val="28"/>
+          <w:u w:val="single"/>
+        </w:rPr>
+        <w:t xml:space="preserve">проектирование </w:t>
       </w:r>
       <w:r>
         <w:rPr>
@@ -1883,7 +1869,6 @@
       <w:r>
         <w:rPr>
           <w:i/>
-          <w:szCs w:val="28"/>
           <w:u w:val="single"/>
         </w:rPr>
         <w:t>;</w:t>
@@ -1891,64 +1876,52 @@
       <w:r>
         <w:rPr>
           <w:i/>
-          <w:szCs w:val="28"/>
-          <w:u w:val="single"/>
-        </w:rPr>
-        <w:tab/>
-      </w:r>
-      <w:r>
-        <w:rPr>
-          <w:i/>
-          <w:szCs w:val="28"/>
-          <w:u w:val="single"/>
-        </w:rPr>
-        <w:tab/>
-      </w:r>
-      <w:r>
-        <w:rPr>
-          <w:i/>
-          <w:szCs w:val="28"/>
-          <w:u w:val="single"/>
-        </w:rPr>
-        <w:t xml:space="preserve">                     </w:t>
-      </w:r>
-      <w:r>
-        <w:rPr>
-          <w:i/>
-          <w:szCs w:val="28"/>
-          <w:u w:val="single"/>
-        </w:rPr>
-        <w:tab/>
-      </w:r>
-      <w:r>
-        <w:rPr>
-          <w:i/>
-          <w:szCs w:val="28"/>
-          <w:u w:val="single"/>
-        </w:rPr>
-        <w:t xml:space="preserve"> </w:t>
-      </w:r>
-      <w:r>
-        <w:rPr>
-          <w:i/>
-          <w:u w:val="single"/>
-        </w:rPr>
-        <w:tab/>
-      </w:r>
-      <w:r>
-        <w:rPr>
-          <w:i/>
-          <w:u w:val="single"/>
-        </w:rPr>
-        <w:tab/>
-      </w:r>
-      <w:r>
-        <w:rPr>
-          <w:i/>
-          <w:szCs w:val="28"/>
-          <w:u w:val="single"/>
-        </w:rPr>
-        <w:t xml:space="preserve"> </w:t>
+          <w:u w:val="single"/>
+        </w:rPr>
+        <w:tab/>
+      </w:r>
+      <w:r>
+        <w:rPr>
+          <w:i/>
+          <w:u w:val="single"/>
+        </w:rPr>
+        <w:t xml:space="preserve">             </w:t>
+      </w:r>
+      <w:r>
+        <w:rPr>
+          <w:i/>
+          <w:u w:val="single"/>
+        </w:rPr>
+        <w:tab/>
+      </w:r>
+      <w:r>
+        <w:rPr>
+          <w:i/>
+          <w:u w:val="single"/>
+        </w:rPr>
+        <w:tab/>
+      </w:r>
+      <w:r>
+        <w:rPr>
+          <w:i/>
+          <w:u w:val="single"/>
+        </w:rPr>
+        <w:tab/>
+      </w:r>
+      <w:r>
+        <w:rPr>
+          <w:i/>
+          <w:u w:val="single"/>
+        </w:rPr>
+        <w:tab/>
+      </w:r>
+      <w:r>
+        <w:rPr>
+          <w:i/>
+          <w:szCs w:val="28"/>
+          <w:u w:val="single"/>
+        </w:rPr>
+        <w:tab/>
       </w:r>
     </w:p>
     <w:p>
@@ -1966,7 +1939,76 @@
           <w:szCs w:val="28"/>
           <w:u w:val="single"/>
         </w:rPr>
-        <w:t>7) раздел 4: тестирование</w:t>
+        <w:t>6) раздел 3</w:t>
+      </w:r>
+      <w:r>
+        <w:rPr>
+          <w:i/>
+          <w:u w:val="single"/>
+        </w:rPr>
+        <w:t xml:space="preserve">: </w:t>
+      </w:r>
+      <w:r>
+        <w:rPr>
+          <w:i/>
+          <w:u w:val="single"/>
+        </w:rPr>
+        <w:t>р</w:t>
+      </w:r>
+      <w:r>
+        <w:rPr>
+          <w:i/>
+          <w:u w:val="single"/>
+        </w:rPr>
+        <w:t xml:space="preserve">азработка </w:t>
+      </w:r>
+      <w:r>
+        <w:rPr>
+          <w:i/>
+          <w:szCs w:val="28"/>
+          <w:u w:val="single"/>
+        </w:rPr>
+        <w:t>веб-приложения</w:t>
+      </w:r>
+      <w:r>
+        <w:rPr>
+          <w:i/>
+          <w:szCs w:val="28"/>
+          <w:u w:val="single"/>
+        </w:rPr>
+        <w:t>;</w:t>
+      </w:r>
+      <w:r>
+        <w:rPr>
+          <w:i/>
+          <w:szCs w:val="28"/>
+          <w:u w:val="single"/>
+        </w:rPr>
+        <w:tab/>
+      </w:r>
+      <w:r>
+        <w:rPr>
+          <w:i/>
+          <w:szCs w:val="28"/>
+          <w:u w:val="single"/>
+        </w:rPr>
+        <w:tab/>
+      </w:r>
+      <w:r>
+        <w:rPr>
+          <w:i/>
+          <w:szCs w:val="28"/>
+          <w:u w:val="single"/>
+        </w:rPr>
+        <w:t xml:space="preserve">                     </w:t>
+      </w:r>
+      <w:r>
+        <w:rPr>
+          <w:i/>
+          <w:szCs w:val="28"/>
+          <w:u w:val="single"/>
+        </w:rPr>
+        <w:tab/>
       </w:r>
       <w:r>
         <w:rPr>
@@ -1979,66 +2021,24 @@
       <w:r>
         <w:rPr>
           <w:i/>
-          <w:szCs w:val="28"/>
-          <w:u w:val="single"/>
-        </w:rPr>
-        <w:t>веб-приложения</w:t>
-      </w:r>
-      <w:r>
-        <w:rPr>
-          <w:i/>
-          <w:szCs w:val="28"/>
-          <w:u w:val="single"/>
-        </w:rPr>
-        <w:t>;</w:t>
-      </w:r>
-      <w:r>
-        <w:rPr>
-          <w:i/>
-          <w:szCs w:val="28"/>
-          <w:u w:val="single"/>
-        </w:rPr>
-        <w:tab/>
-      </w:r>
-      <w:r>
-        <w:rPr>
-          <w:i/>
-          <w:szCs w:val="28"/>
-          <w:u w:val="single"/>
-        </w:rPr>
-        <w:tab/>
-      </w:r>
-      <w:r>
-        <w:rPr>
-          <w:i/>
-          <w:szCs w:val="28"/>
-          <w:u w:val="single"/>
-        </w:rPr>
-        <w:t xml:space="preserve">                     </w:t>
-      </w:r>
-      <w:r>
-        <w:rPr>
-          <w:i/>
-          <w:szCs w:val="28"/>
-          <w:u w:val="single"/>
-        </w:rPr>
-        <w:tab/>
-      </w:r>
-      <w:r>
-        <w:rPr>
-          <w:i/>
-          <w:szCs w:val="28"/>
-          <w:u w:val="single"/>
-        </w:rPr>
-        <w:tab/>
-      </w:r>
-      <w:r>
-        <w:rPr>
-          <w:i/>
-          <w:szCs w:val="28"/>
-          <w:u w:val="single"/>
-        </w:rPr>
-        <w:tab/>
+          <w:u w:val="single"/>
+        </w:rPr>
+        <w:tab/>
+      </w:r>
+      <w:r>
+        <w:rPr>
+          <w:i/>
+          <w:u w:val="single"/>
+        </w:rPr>
+        <w:tab/>
+      </w:r>
+      <w:r>
+        <w:rPr>
+          <w:i/>
+          <w:szCs w:val="28"/>
+          <w:u w:val="single"/>
+        </w:rPr>
+        <w:t xml:space="preserve"> </w:t>
       </w:r>
     </w:p>
     <w:p>
@@ -2056,55 +2056,23 @@
           <w:szCs w:val="28"/>
           <w:u w:val="single"/>
         </w:rPr>
-        <w:t>8</w:t>
-      </w:r>
-      <w:r>
-        <w:rPr>
-          <w:i/>
-          <w:szCs w:val="28"/>
-          <w:u w:val="single"/>
-        </w:rPr>
-        <w:t xml:space="preserve">) раздел </w:t>
-      </w:r>
-      <w:r>
-        <w:rPr>
-          <w:i/>
-          <w:szCs w:val="28"/>
-          <w:u w:val="single"/>
-        </w:rPr>
-        <w:t>5</w:t>
-      </w:r>
-      <w:r>
-        <w:rPr>
-          <w:i/>
-          <w:szCs w:val="28"/>
-          <w:u w:val="single"/>
-        </w:rPr>
-        <w:t xml:space="preserve">: </w:t>
-      </w:r>
-      <w:r>
-        <w:rPr>
-          <w:i/>
-          <w:szCs w:val="28"/>
-          <w:u w:val="single"/>
-        </w:rPr>
-        <w:t>м</w:t>
-      </w:r>
-      <w:r>
-        <w:rPr>
-          <w:i/>
-          <w:szCs w:val="28"/>
-          <w:u w:val="single"/>
-        </w:rPr>
-        <w:t xml:space="preserve">етодика </w:t>
-      </w:r>
-      <w:r>
-        <w:rPr>
-          <w:i/>
-          <w:szCs w:val="28"/>
-          <w:u w:val="single"/>
-        </w:rPr>
-        <w:t>установки и использования</w:t>
+        <w:t>7) раздел 4: тестирование</w:t>
+      </w:r>
+      <w:r>
+        <w:rPr>
+          <w:i/>
+          <w:szCs w:val="28"/>
+          <w:u w:val="single"/>
+        </w:rPr>
+        <w:t xml:space="preserve"> </w:t>
+      </w:r>
+      <w:r>
+        <w:rPr>
+          <w:i/>
+          <w:szCs w:val="28"/>
+          <w:u w:val="single"/>
+        </w:rPr>
+        <w:t>веб-приложения</w:t>
       </w:r>
       <w:r>
         <w:rPr>
@@ -2136,7 +2104,7 @@
           <w:szCs w:val="28"/>
           <w:u w:val="single"/>
         </w:rPr>
-        <w:tab/>
+        <w:t xml:space="preserve">                     </w:t>
       </w:r>
       <w:r>
         <w:rPr>
@@ -2178,15 +2146,23 @@
           <w:szCs w:val="28"/>
           <w:u w:val="single"/>
         </w:rPr>
-        <w:t>9</w:t>
-      </w:r>
-      <w:r>
-        <w:rPr>
-          <w:i/>
-          <w:szCs w:val="28"/>
-          <w:u w:val="single"/>
-        </w:rPr>
-        <w:t>) раздел 6</w:t>
+        <w:t>8</w:t>
+      </w:r>
+      <w:r>
+        <w:rPr>
+          <w:i/>
+          <w:szCs w:val="28"/>
+          <w:u w:val="single"/>
+        </w:rPr>
+        <w:t xml:space="preserve">) раздел </w:t>
+      </w:r>
+      <w:r>
+        <w:rPr>
+          <w:i/>
+          <w:szCs w:val="28"/>
+          <w:u w:val="single"/>
+        </w:rPr>
+        <w:t>5</w:t>
       </w:r>
       <w:r>
         <w:rPr>
@@ -2202,7 +2178,23 @@
           <w:szCs w:val="28"/>
           <w:u w:val="single"/>
         </w:rPr>
-        <w:t>технико-экономическое обоснование проекта</w:t>
+        <w:t>м</w:t>
+      </w:r>
+      <w:r>
+        <w:rPr>
+          <w:i/>
+          <w:szCs w:val="28"/>
+          <w:u w:val="single"/>
+        </w:rPr>
+        <w:t xml:space="preserve">етодика </w:t>
+      </w:r>
+      <w:r>
+        <w:rPr>
+          <w:i/>
+          <w:szCs w:val="28"/>
+          <w:u w:val="single"/>
+        </w:rPr>
+        <w:t>установки и использования</w:t>
       </w:r>
       <w:r>
         <w:rPr>
@@ -2211,6 +2203,14 @@
           <w:u w:val="single"/>
         </w:rPr>
         <w:t>;</w:t>
+      </w:r>
+      <w:r>
+        <w:rPr>
+          <w:i/>
+          <w:szCs w:val="28"/>
+          <w:u w:val="single"/>
+        </w:rPr>
+        <w:tab/>
       </w:r>
       <w:r>
         <w:rPr>
@@ -2268,79 +2268,39 @@
           <w:szCs w:val="28"/>
           <w:u w:val="single"/>
         </w:rPr>
-        <w:t>1</w:t>
-      </w:r>
-      <w:r>
-        <w:rPr>
-          <w:i/>
-          <w:szCs w:val="28"/>
-          <w:u w:val="single"/>
-        </w:rPr>
-        <w:t>0</w:t>
-      </w:r>
-      <w:r>
-        <w:rPr>
-          <w:i/>
-          <w:szCs w:val="28"/>
-          <w:u w:val="single"/>
-        </w:rPr>
-        <w:t xml:space="preserve">) заключение; </w:t>
-      </w:r>
-      <w:r>
-        <w:rPr>
-          <w:i/>
-          <w:szCs w:val="28"/>
-          <w:u w:val="single"/>
-        </w:rPr>
-        <w:tab/>
-      </w:r>
-      <w:r>
-        <w:rPr>
-          <w:i/>
-          <w:szCs w:val="28"/>
-          <w:u w:val="single"/>
-        </w:rPr>
-        <w:tab/>
-      </w:r>
-      <w:r>
-        <w:rPr>
-          <w:i/>
-          <w:szCs w:val="28"/>
-          <w:u w:val="single"/>
-        </w:rPr>
-        <w:tab/>
-      </w:r>
-      <w:r>
-        <w:rPr>
-          <w:i/>
-          <w:szCs w:val="28"/>
-          <w:u w:val="single"/>
-        </w:rPr>
-        <w:tab/>
-      </w:r>
-      <w:r>
-        <w:rPr>
-          <w:i/>
-          <w:szCs w:val="28"/>
-          <w:u w:val="single"/>
-        </w:rPr>
-        <w:tab/>
-      </w:r>
-      <w:r>
-        <w:rPr>
-          <w:i/>
-          <w:szCs w:val="28"/>
-          <w:u w:val="single"/>
-        </w:rPr>
-        <w:tab/>
-      </w:r>
-      <w:r>
-        <w:rPr>
-          <w:i/>
-          <w:szCs w:val="28"/>
-          <w:u w:val="single"/>
-        </w:rPr>
-        <w:tab/>
+        <w:t>9</w:t>
+      </w:r>
+      <w:r>
+        <w:rPr>
+          <w:i/>
+          <w:szCs w:val="28"/>
+          <w:u w:val="single"/>
+        </w:rPr>
+        <w:t>) раздел 6</w:t>
+      </w:r>
+      <w:r>
+        <w:rPr>
+          <w:i/>
+          <w:szCs w:val="28"/>
+          <w:u w:val="single"/>
+        </w:rPr>
+        <w:t xml:space="preserve">: </w:t>
+      </w:r>
+      <w:r>
+        <w:rPr>
+          <w:i/>
+          <w:szCs w:val="28"/>
+          <w:u w:val="single"/>
+        </w:rPr>
+        <w:t>технико-экономическое обоснование проекта</w:t>
+      </w:r>
+      <w:r>
+        <w:rPr>
+          <w:i/>
+          <w:szCs w:val="28"/>
+          <w:u w:val="single"/>
+        </w:rPr>
+        <w:t>;</w:t>
       </w:r>
       <w:r>
         <w:rPr>
@@ -2406,15 +2366,47 @@
           <w:szCs w:val="28"/>
           <w:u w:val="single"/>
         </w:rPr>
-        <w:t>1</w:t>
-      </w:r>
-      <w:r>
-        <w:rPr>
-          <w:i/>
-          <w:szCs w:val="28"/>
-          <w:u w:val="single"/>
-        </w:rPr>
-        <w:t>) список использованных источников;</w:t>
+        <w:t>0</w:t>
+      </w:r>
+      <w:r>
+        <w:rPr>
+          <w:i/>
+          <w:szCs w:val="28"/>
+          <w:u w:val="single"/>
+        </w:rPr>
+        <w:t xml:space="preserve">) заключение; </w:t>
+      </w:r>
+      <w:r>
+        <w:rPr>
+          <w:i/>
+          <w:szCs w:val="28"/>
+          <w:u w:val="single"/>
+        </w:rPr>
+        <w:tab/>
+      </w:r>
+      <w:r>
+        <w:rPr>
+          <w:i/>
+          <w:szCs w:val="28"/>
+          <w:u w:val="single"/>
+        </w:rPr>
+        <w:tab/>
+      </w:r>
+      <w:r>
+        <w:rPr>
+          <w:i/>
+          <w:szCs w:val="28"/>
+          <w:u w:val="single"/>
+        </w:rPr>
+        <w:tab/>
+      </w:r>
+      <w:r>
+        <w:rPr>
+          <w:i/>
+          <w:szCs w:val="28"/>
+          <w:u w:val="single"/>
+        </w:rPr>
+        <w:tab/>
       </w:r>
       <w:r>
         <w:rPr>
@@ -2496,6 +2488,7 @@
           <w:szCs w:val="28"/>
           <w:u w:val="single"/>
         </w:rPr>
+        <w:lastRenderedPageBreak/>
         <w:t>1</w:t>
       </w:r>
       <w:r>
@@ -2504,15 +2497,15 @@
           <w:szCs w:val="28"/>
           <w:u w:val="single"/>
         </w:rPr>
-        <w:t>2</w:t>
-      </w:r>
-      <w:r>
-        <w:rPr>
-          <w:i/>
-          <w:szCs w:val="28"/>
-          <w:u w:val="single"/>
-        </w:rPr>
-        <w:t>) приложения и графическая часть;</w:t>
+        <w:t>1</w:t>
+      </w:r>
+      <w:r>
+        <w:rPr>
+          <w:i/>
+          <w:szCs w:val="28"/>
+          <w:u w:val="single"/>
+        </w:rPr>
+        <w:t>) список использованных источников;</w:t>
       </w:r>
       <w:r>
         <w:rPr>
@@ -2583,123 +2576,127 @@
       <w:pPr>
         <w:ind w:firstLine="0"/>
         <w:rPr>
-          <w:spacing w:val="-4"/>
-        </w:rPr>
-      </w:pPr>
-      <w:r>
-        <w:rPr>
-          <w:spacing w:val="-4"/>
-        </w:rPr>
-        <w:lastRenderedPageBreak/>
-        <w:t>5</w:t>
-      </w:r>
-      <w:r>
-        <w:rPr>
-          <w:spacing w:val="-4"/>
-        </w:rPr>
-        <w:t>. Перечень графического материала (с точным указанием обязательных чертежей):</w:t>
-      </w:r>
-      <w:r>
-        <w:rPr>
-          <w:i/>
-          <w:spacing w:val="-4"/>
-          <w:szCs w:val="24"/>
-          <w:u w:val="single"/>
-        </w:rPr>
-        <w:t xml:space="preserve"> </w:t>
+          <w:i/>
+          <w:szCs w:val="28"/>
+          <w:u w:val="single"/>
+        </w:rPr>
+      </w:pPr>
+      <w:r>
+        <w:rPr>
+          <w:i/>
+          <w:szCs w:val="28"/>
+          <w:u w:val="single"/>
+        </w:rPr>
+        <w:t>1</w:t>
+      </w:r>
+      <w:r>
+        <w:rPr>
+          <w:i/>
+          <w:szCs w:val="28"/>
+          <w:u w:val="single"/>
+        </w:rPr>
+        <w:t>2</w:t>
+      </w:r>
+      <w:r>
+        <w:rPr>
+          <w:i/>
+          <w:szCs w:val="28"/>
+          <w:u w:val="single"/>
+        </w:rPr>
+        <w:t>) приложения и графическая часть;</w:t>
+      </w:r>
+      <w:r>
+        <w:rPr>
+          <w:i/>
+          <w:szCs w:val="28"/>
+          <w:u w:val="single"/>
+        </w:rPr>
+        <w:tab/>
+      </w:r>
+      <w:r>
+        <w:rPr>
+          <w:i/>
+          <w:szCs w:val="28"/>
+          <w:u w:val="single"/>
+        </w:rPr>
+        <w:tab/>
+      </w:r>
+      <w:r>
+        <w:rPr>
+          <w:i/>
+          <w:szCs w:val="28"/>
+          <w:u w:val="single"/>
+        </w:rPr>
+        <w:tab/>
+      </w:r>
+      <w:r>
+        <w:rPr>
+          <w:i/>
+          <w:szCs w:val="28"/>
+          <w:u w:val="single"/>
+        </w:rPr>
+        <w:tab/>
+      </w:r>
+      <w:r>
+        <w:rPr>
+          <w:i/>
+          <w:szCs w:val="28"/>
+          <w:u w:val="single"/>
+        </w:rPr>
+        <w:tab/>
+      </w:r>
+      <w:r>
+        <w:rPr>
+          <w:i/>
+          <w:szCs w:val="28"/>
+          <w:u w:val="single"/>
+        </w:rPr>
+        <w:tab/>
+      </w:r>
+      <w:r>
+        <w:rPr>
+          <w:i/>
+          <w:szCs w:val="28"/>
+          <w:u w:val="single"/>
+        </w:rPr>
+        <w:tab/>
+      </w:r>
+      <w:r>
+        <w:rPr>
+          <w:i/>
+          <w:szCs w:val="28"/>
+          <w:u w:val="single"/>
+        </w:rPr>
+        <w:tab/>
       </w:r>
     </w:p>
     <w:p>
       <w:pPr>
         <w:ind w:firstLine="0"/>
         <w:rPr>
-          <w:i/>
-          <w:u w:val="single"/>
-        </w:rPr>
-      </w:pPr>
-      <w:r>
-        <w:rPr>
-          <w:i/>
-          <w:u w:val="single"/>
-        </w:rPr>
-        <w:t xml:space="preserve">1) </w:t>
-      </w:r>
-      <w:r>
-        <w:rPr>
-          <w:i/>
-          <w:u w:val="single"/>
-        </w:rPr>
-        <w:t>схема архитектуры приложения</w:t>
-      </w:r>
-      <w:r>
-        <w:rPr>
-          <w:i/>
-          <w:u w:val="single"/>
-        </w:rPr>
-        <w:t>;</w:t>
-      </w:r>
-      <w:r>
-        <w:rPr>
-          <w:i/>
+          <w:spacing w:val="-4"/>
+        </w:rPr>
+      </w:pPr>
+      <w:r>
+        <w:rPr>
+          <w:spacing w:val="-4"/>
+        </w:rPr>
+        <w:t>5</w:t>
+      </w:r>
+      <w:r>
+        <w:rPr>
+          <w:spacing w:val="-4"/>
+        </w:rPr>
+        <w:t>. Перечень графического материала (с точным указанием обязательных чертежей):</w:t>
+      </w:r>
+      <w:r>
+        <w:rPr>
+          <w:i/>
+          <w:spacing w:val="-4"/>
+          <w:szCs w:val="24"/>
           <w:u w:val="single"/>
         </w:rPr>
         <w:t xml:space="preserve"> </w:t>
-      </w:r>
-      <w:r>
-        <w:rPr>
-          <w:i/>
-          <w:u w:val="single"/>
-        </w:rPr>
-        <w:tab/>
-      </w:r>
-      <w:r>
-        <w:rPr>
-          <w:i/>
-          <w:u w:val="single"/>
-        </w:rPr>
-        <w:tab/>
-      </w:r>
-      <w:r>
-        <w:rPr>
-          <w:i/>
-          <w:u w:val="single"/>
-        </w:rPr>
-        <w:tab/>
-      </w:r>
-      <w:r>
-        <w:rPr>
-          <w:i/>
-          <w:u w:val="single"/>
-        </w:rPr>
-        <w:tab/>
-      </w:r>
-      <w:r>
-        <w:rPr>
-          <w:i/>
-          <w:u w:val="single"/>
-        </w:rPr>
-        <w:tab/>
-      </w:r>
-      <w:r>
-        <w:rPr>
-          <w:i/>
-          <w:u w:val="single"/>
-        </w:rPr>
-        <w:tab/>
-      </w:r>
-      <w:r>
-        <w:rPr>
-          <w:i/>
-          <w:u w:val="single"/>
-        </w:rPr>
-        <w:tab/>
-      </w:r>
-      <w:r>
-        <w:rPr>
-          <w:i/>
-          <w:u w:val="single"/>
-        </w:rPr>
-        <w:tab/>
       </w:r>
     </w:p>
     <w:p>
@@ -2707,22 +2704,33 @@
         <w:ind w:firstLine="0"/>
         <w:rPr>
           <w:i/>
-          <w:szCs w:val="24"/>
-          <w:u w:val="single"/>
-        </w:rPr>
-      </w:pPr>
-      <w:r>
-        <w:rPr>
-          <w:i/>
-          <w:szCs w:val="24"/>
-          <w:u w:val="single"/>
-        </w:rPr>
-        <w:t>2)</w:t>
-      </w:r>
-      <w:r>
-        <w:rPr>
-          <w:i/>
-          <w:szCs w:val="24"/>
+          <w:u w:val="single"/>
+        </w:rPr>
+      </w:pPr>
+      <w:r>
+        <w:rPr>
+          <w:i/>
+          <w:u w:val="single"/>
+        </w:rPr>
+        <w:t xml:space="preserve">1) </w:t>
+      </w:r>
+      <w:r>
+        <w:rPr>
+          <w:i/>
+          <w:u w:val="single"/>
+        </w:rPr>
+        <w:t>схема архитектуры приложения</w:t>
+      </w:r>
+      <w:r>
+        <w:rPr>
+          <w:i/>
+          <w:u w:val="single"/>
+        </w:rPr>
+        <w:t>;</w:t>
+      </w:r>
+      <w:r>
+        <w:rPr>
+          <w:i/>
           <w:u w:val="single"/>
         </w:rPr>
         <w:t xml:space="preserve"> </w:t>
@@ -2730,87 +2738,55 @@
       <w:r>
         <w:rPr>
           <w:i/>
-          <w:szCs w:val="24"/>
-          <w:u w:val="single"/>
-        </w:rPr>
-        <w:t>диаграмма вариантов использования</w:t>
-      </w:r>
-      <w:r>
-        <w:rPr>
-          <w:i/>
-          <w:szCs w:val="24"/>
-          <w:u w:val="single"/>
-        </w:rPr>
-        <w:t>;</w:t>
-      </w:r>
-      <w:r>
-        <w:rPr>
-          <w:i/>
-          <w:szCs w:val="24"/>
-          <w:u w:val="single"/>
-        </w:rPr>
-        <w:t xml:space="preserve"> </w:t>
-      </w:r>
-      <w:r>
-        <w:rPr>
-          <w:i/>
-          <w:szCs w:val="24"/>
-          <w:u w:val="single"/>
-        </w:rPr>
-        <w:tab/>
-      </w:r>
-      <w:r>
-        <w:rPr>
-          <w:i/>
-          <w:szCs w:val="24"/>
-          <w:u w:val="single"/>
-        </w:rPr>
-        <w:tab/>
-      </w:r>
-      <w:r>
-        <w:rPr>
-          <w:i/>
-          <w:szCs w:val="24"/>
-          <w:u w:val="single"/>
-        </w:rPr>
-        <w:tab/>
-      </w:r>
-      <w:r>
-        <w:rPr>
-          <w:i/>
-          <w:szCs w:val="24"/>
-          <w:u w:val="single"/>
-        </w:rPr>
-        <w:tab/>
-      </w:r>
-      <w:r>
-        <w:rPr>
-          <w:i/>
-          <w:szCs w:val="24"/>
-          <w:u w:val="single"/>
-        </w:rPr>
-        <w:tab/>
-      </w:r>
-      <w:r>
-        <w:rPr>
-          <w:i/>
-          <w:szCs w:val="24"/>
-          <w:u w:val="single"/>
-        </w:rPr>
-        <w:tab/>
-      </w:r>
-      <w:r>
-        <w:rPr>
-          <w:i/>
-          <w:szCs w:val="24"/>
-          <w:u w:val="single"/>
-        </w:rPr>
-        <w:tab/>
-      </w:r>
-      <w:r>
-        <w:rPr>
-          <w:i/>
-          <w:szCs w:val="24"/>
+          <w:u w:val="single"/>
+        </w:rPr>
+        <w:tab/>
+      </w:r>
+      <w:r>
+        <w:rPr>
+          <w:i/>
+          <w:u w:val="single"/>
+        </w:rPr>
+        <w:tab/>
+      </w:r>
+      <w:r>
+        <w:rPr>
+          <w:i/>
+          <w:u w:val="single"/>
+        </w:rPr>
+        <w:tab/>
+      </w:r>
+      <w:r>
+        <w:rPr>
+          <w:i/>
+          <w:u w:val="single"/>
+        </w:rPr>
+        <w:tab/>
+      </w:r>
+      <w:r>
+        <w:rPr>
+          <w:i/>
+          <w:u w:val="single"/>
+        </w:rPr>
+        <w:tab/>
+      </w:r>
+      <w:r>
+        <w:rPr>
+          <w:i/>
+          <w:u w:val="single"/>
+        </w:rPr>
+        <w:tab/>
+      </w:r>
+      <w:r>
+        <w:rPr>
+          <w:i/>
+          <w:u w:val="single"/>
+        </w:rPr>
+        <w:tab/>
+      </w:r>
+      <w:r>
+        <w:rPr>
+          <w:i/>
           <w:u w:val="single"/>
         </w:rPr>
         <w:tab/>
@@ -2831,23 +2807,23 @@
           <w:szCs w:val="24"/>
           <w:u w:val="single"/>
         </w:rPr>
-        <w:t>3</w:t>
-      </w:r>
-      <w:r>
-        <w:rPr>
-          <w:i/>
-          <w:szCs w:val="24"/>
-          <w:u w:val="single"/>
-        </w:rPr>
-        <w:t>)</w:t>
-      </w:r>
-      <w:r>
-        <w:rPr>
-          <w:i/>
-          <w:szCs w:val="24"/>
-          <w:u w:val="single"/>
-        </w:rPr>
-        <w:t xml:space="preserve"> логическая схема базы данных</w:t>
+        <w:t>2)</w:t>
+      </w:r>
+      <w:r>
+        <w:rPr>
+          <w:i/>
+          <w:szCs w:val="24"/>
+          <w:u w:val="single"/>
+        </w:rPr>
+        <w:t xml:space="preserve"> </w:t>
+      </w:r>
+      <w:r>
+        <w:rPr>
+          <w:i/>
+          <w:szCs w:val="24"/>
+          <w:u w:val="single"/>
+        </w:rPr>
+        <w:t>диаграмма вариантов использования</w:t>
       </w:r>
       <w:r>
         <w:rPr>
@@ -2863,7 +2839,7 @@
           <w:szCs w:val="24"/>
           <w:u w:val="single"/>
         </w:rPr>
-        <w:tab/>
+        <w:t xml:space="preserve"> </w:t>
       </w:r>
       <w:r>
         <w:rPr>
@@ -2945,39 +2921,23 @@
           <w:szCs w:val="24"/>
           <w:u w:val="single"/>
         </w:rPr>
-        <w:t>4)</w:t>
-      </w:r>
-      <w:r>
-        <w:rPr>
-          <w:i/>
-          <w:szCs w:val="24"/>
-          <w:u w:val="single"/>
-        </w:rPr>
-        <w:t xml:space="preserve"> диаграмм</w:t>
-      </w:r>
-      <w:r>
-        <w:rPr>
-          <w:i/>
-          <w:szCs w:val="24"/>
-          <w:u w:val="single"/>
-        </w:rPr>
-        <w:t>а</w:t>
-      </w:r>
-      <w:r>
-        <w:rPr>
-          <w:i/>
-          <w:szCs w:val="24"/>
-          <w:u w:val="single"/>
-        </w:rPr>
-        <w:t xml:space="preserve"> </w:t>
-      </w:r>
-      <w:r>
-        <w:rPr>
-          <w:i/>
-          <w:szCs w:val="24"/>
-          <w:u w:val="single"/>
-        </w:rPr>
-        <w:t>компонентов</w:t>
+        <w:t>3</w:t>
+      </w:r>
+      <w:r>
+        <w:rPr>
+          <w:i/>
+          <w:szCs w:val="24"/>
+          <w:u w:val="single"/>
+        </w:rPr>
+        <w:t>)</w:t>
+      </w:r>
+      <w:r>
+        <w:rPr>
+          <w:i/>
+          <w:szCs w:val="24"/>
+          <w:u w:val="single"/>
+        </w:rPr>
+        <w:t xml:space="preserve"> логическая схема базы данных</w:t>
       </w:r>
       <w:r>
         <w:rPr>
@@ -2986,14 +2946,6 @@
           <w:u w:val="single"/>
         </w:rPr>
         <w:t>;</w:t>
-      </w:r>
-      <w:r>
-        <w:rPr>
-          <w:i/>
-          <w:szCs w:val="24"/>
-          <w:u w:val="single"/>
-        </w:rPr>
-        <w:tab/>
       </w:r>
       <w:r>
         <w:rPr>
@@ -3083,6 +3035,144 @@
           <w:szCs w:val="24"/>
           <w:u w:val="single"/>
         </w:rPr>
+        <w:t>4)</w:t>
+      </w:r>
+      <w:r>
+        <w:rPr>
+          <w:i/>
+          <w:szCs w:val="24"/>
+          <w:u w:val="single"/>
+        </w:rPr>
+        <w:t xml:space="preserve"> диаграмм</w:t>
+      </w:r>
+      <w:r>
+        <w:rPr>
+          <w:i/>
+          <w:szCs w:val="24"/>
+          <w:u w:val="single"/>
+        </w:rPr>
+        <w:t>а</w:t>
+      </w:r>
+      <w:r>
+        <w:rPr>
+          <w:i/>
+          <w:szCs w:val="24"/>
+          <w:u w:val="single"/>
+        </w:rPr>
+        <w:t xml:space="preserve"> </w:t>
+      </w:r>
+      <w:r>
+        <w:rPr>
+          <w:i/>
+          <w:szCs w:val="24"/>
+          <w:u w:val="single"/>
+        </w:rPr>
+        <w:t>компонентов</w:t>
+      </w:r>
+      <w:r>
+        <w:rPr>
+          <w:i/>
+          <w:szCs w:val="24"/>
+          <w:u w:val="single"/>
+        </w:rPr>
+        <w:t>;</w:t>
+      </w:r>
+      <w:r>
+        <w:rPr>
+          <w:i/>
+          <w:szCs w:val="24"/>
+          <w:u w:val="single"/>
+        </w:rPr>
+        <w:tab/>
+      </w:r>
+      <w:r>
+        <w:rPr>
+          <w:i/>
+          <w:szCs w:val="24"/>
+          <w:u w:val="single"/>
+        </w:rPr>
+        <w:tab/>
+      </w:r>
+      <w:r>
+        <w:rPr>
+          <w:i/>
+          <w:szCs w:val="24"/>
+          <w:u w:val="single"/>
+        </w:rPr>
+        <w:tab/>
+      </w:r>
+      <w:r>
+        <w:rPr>
+          <w:i/>
+          <w:szCs w:val="24"/>
+          <w:u w:val="single"/>
+        </w:rPr>
+        <w:tab/>
+      </w:r>
+      <w:r>
+        <w:rPr>
+          <w:i/>
+          <w:szCs w:val="24"/>
+          <w:u w:val="single"/>
+        </w:rPr>
+        <w:tab/>
+      </w:r>
+      <w:r>
+        <w:rPr>
+          <w:i/>
+          <w:szCs w:val="24"/>
+          <w:u w:val="single"/>
+        </w:rPr>
+        <w:tab/>
+      </w:r>
+      <w:r>
+        <w:rPr>
+          <w:i/>
+          <w:szCs w:val="24"/>
+          <w:u w:val="single"/>
+        </w:rPr>
+        <w:tab/>
+      </w:r>
+      <w:r>
+        <w:rPr>
+          <w:i/>
+          <w:szCs w:val="24"/>
+          <w:u w:val="single"/>
+        </w:rPr>
+        <w:tab/>
+      </w:r>
+      <w:r>
+        <w:rPr>
+          <w:i/>
+          <w:szCs w:val="24"/>
+          <w:u w:val="single"/>
+        </w:rPr>
+        <w:tab/>
+      </w:r>
+      <w:r>
+        <w:rPr>
+          <w:i/>
+          <w:szCs w:val="24"/>
+          <w:u w:val="single"/>
+        </w:rPr>
+        <w:tab/>
+      </w:r>
+    </w:p>
+    <w:p>
+      <w:pPr>
+        <w:ind w:firstLine="0"/>
+        <w:rPr>
+          <w:i/>
+          <w:szCs w:val="24"/>
+          <w:u w:val="single"/>
+        </w:rPr>
+      </w:pPr>
+      <w:r>
+        <w:rPr>
+          <w:i/>
+          <w:szCs w:val="24"/>
+          <w:u w:val="single"/>
+        </w:rPr>
         <w:t xml:space="preserve">5) </w:t>
       </w:r>
       <w:r>
@@ -3091,7 +3181,15 @@
           <w:szCs w:val="24"/>
           <w:u w:val="single"/>
         </w:rPr>
-        <w:t>диаграмма последовательности</w:t>
+        <w:t xml:space="preserve">диаграмма </w:t>
+      </w:r>
+      <w:r>
+        <w:rPr>
+          <w:i/>
+          <w:szCs w:val="24"/>
+          <w:u w:val="single"/>
+        </w:rPr>
+        <w:t>развёртывания</w:t>
       </w:r>
       <w:r>
         <w:rPr>
@@ -3100,6 +3198,14 @@
           <w:u w:val="single"/>
         </w:rPr>
         <w:t>;</w:t>
+      </w:r>
+      <w:r>
+        <w:rPr>
+          <w:i/>
+          <w:szCs w:val="24"/>
+          <w:u w:val="single"/>
+        </w:rPr>
+        <w:tab/>
       </w:r>
       <w:r>
         <w:rPr>
@@ -3892,50 +3998,26 @@
               <w:spacing w:before="20"/>
               <w:ind w:firstLine="0"/>
               <w:jc w:val="center"/>
-              <w:rPr>
-                <w:highlight w:val="yellow"/>
-              </w:rPr>
             </w:pPr>
             <w:r>
-              <w:rPr>
-                <w:highlight w:val="yellow"/>
-              </w:rPr>
               <w:t>2</w:t>
             </w:r>
             <w:r>
-              <w:rPr>
-                <w:highlight w:val="yellow"/>
-              </w:rPr>
               <w:t>4</w:t>
             </w:r>
             <w:r>
-              <w:rPr>
-                <w:highlight w:val="yellow"/>
-              </w:rPr>
               <w:t>.03</w:t>
             </w:r>
             <w:r>
-              <w:rPr>
-                <w:highlight w:val="yellow"/>
-              </w:rPr>
               <w:t>.202</w:t>
             </w:r>
             <w:r>
-              <w:rPr>
-                <w:highlight w:val="yellow"/>
-              </w:rPr>
               <w:t>5</w:t>
             </w:r>
             <w:r>
-              <w:rPr>
-                <w:highlight w:val="yellow"/>
-              </w:rPr>
               <w:t xml:space="preserve"> </w:t>
             </w:r>
             <w:r>
-              <w:rPr>
-                <w:highlight w:val="yellow"/>
-              </w:rPr>
               <w:t>г.</w:t>
             </w:r>
           </w:p>
@@ -4009,56 +4091,29 @@
               <w:spacing w:before="20"/>
               <w:ind w:firstLine="0"/>
               <w:jc w:val="center"/>
-              <w:rPr>
-                <w:highlight w:val="yellow"/>
-              </w:rPr>
             </w:pPr>
             <w:r>
-              <w:rPr>
-                <w:highlight w:val="yellow"/>
-              </w:rPr>
               <w:t>25</w:t>
             </w:r>
             <w:r>
-              <w:rPr>
-                <w:highlight w:val="yellow"/>
-              </w:rPr>
               <w:t>.0</w:t>
             </w:r>
             <w:r>
-              <w:rPr>
-                <w:highlight w:val="yellow"/>
-              </w:rPr>
               <w:t>3</w:t>
             </w:r>
             <w:r>
-              <w:rPr>
-                <w:highlight w:val="yellow"/>
-              </w:rPr>
               <w:t>.</w:t>
             </w:r>
             <w:r>
-              <w:rPr>
-                <w:highlight w:val="yellow"/>
-              </w:rPr>
               <w:t>202</w:t>
             </w:r>
             <w:r>
-              <w:rPr>
-                <w:highlight w:val="yellow"/>
-              </w:rPr>
               <w:t>5</w:t>
             </w:r>
             <w:r>
-              <w:rPr>
-                <w:highlight w:val="yellow"/>
-              </w:rPr>
               <w:t xml:space="preserve"> </w:t>
             </w:r>
             <w:r>
-              <w:rPr>
-                <w:highlight w:val="yellow"/>
-              </w:rPr>
               <w:t>г.</w:t>
             </w:r>
           </w:p>
@@ -4156,50 +4211,26 @@
               <w:spacing w:before="20"/>
               <w:ind w:firstLine="0"/>
               <w:jc w:val="center"/>
-              <w:rPr>
-                <w:highlight w:val="yellow"/>
-              </w:rPr>
             </w:pPr>
             <w:r>
-              <w:rPr>
-                <w:highlight w:val="yellow"/>
-              </w:rPr>
               <w:t>29</w:t>
             </w:r>
             <w:r>
-              <w:rPr>
-                <w:highlight w:val="yellow"/>
-              </w:rPr>
               <w:t>.0</w:t>
             </w:r>
             <w:r>
-              <w:rPr>
-                <w:highlight w:val="yellow"/>
-              </w:rPr>
               <w:t>3</w:t>
             </w:r>
             <w:r>
-              <w:rPr>
-                <w:highlight w:val="yellow"/>
-              </w:rPr>
               <w:t>.20</w:t>
             </w:r>
             <w:r>
-              <w:rPr>
-                <w:highlight w:val="yellow"/>
-              </w:rPr>
               <w:t>2</w:t>
             </w:r>
             <w:r>
-              <w:rPr>
-                <w:highlight w:val="yellow"/>
-              </w:rPr>
               <w:t>5</w:t>
             </w:r>
             <w:r>
-              <w:rPr>
-                <w:highlight w:val="yellow"/>
-              </w:rPr>
               <w:t xml:space="preserve"> г.</w:t>
             </w:r>
           </w:p>
@@ -4285,56 +4316,29 @@
               <w:spacing w:before="20"/>
               <w:ind w:firstLine="0"/>
               <w:jc w:val="center"/>
-              <w:rPr>
-                <w:highlight w:val="yellow"/>
-              </w:rPr>
             </w:pPr>
             <w:r>
-              <w:rPr>
-                <w:highlight w:val="yellow"/>
-              </w:rPr>
               <w:t>1</w:t>
             </w:r>
             <w:r>
-              <w:rPr>
-                <w:highlight w:val="yellow"/>
-              </w:rPr>
               <w:t>5</w:t>
             </w:r>
             <w:r>
-              <w:rPr>
-                <w:highlight w:val="yellow"/>
-              </w:rPr>
               <w:t>.04</w:t>
             </w:r>
             <w:r>
-              <w:rPr>
-                <w:highlight w:val="yellow"/>
-              </w:rPr>
               <w:t>.</w:t>
             </w:r>
             <w:r>
-              <w:rPr>
-                <w:highlight w:val="yellow"/>
-              </w:rPr>
               <w:t>202</w:t>
             </w:r>
             <w:r>
-              <w:rPr>
-                <w:highlight w:val="yellow"/>
-              </w:rPr>
               <w:t>5</w:t>
             </w:r>
             <w:r>
-              <w:rPr>
-                <w:highlight w:val="yellow"/>
-              </w:rPr>
               <w:t xml:space="preserve"> </w:t>
             </w:r>
             <w:r>
-              <w:rPr>
-                <w:highlight w:val="yellow"/>
-              </w:rPr>
               <w:t>г.</w:t>
             </w:r>
           </w:p>
@@ -4408,56 +4412,29 @@
               <w:spacing w:before="20"/>
               <w:ind w:firstLine="0"/>
               <w:jc w:val="center"/>
-              <w:rPr>
-                <w:highlight w:val="yellow"/>
-              </w:rPr>
             </w:pPr>
             <w:r>
-              <w:rPr>
-                <w:highlight w:val="yellow"/>
-              </w:rPr>
               <w:t>30</w:t>
             </w:r>
             <w:r>
-              <w:rPr>
-                <w:highlight w:val="yellow"/>
-              </w:rPr>
               <w:t>.0</w:t>
             </w:r>
             <w:r>
-              <w:rPr>
-                <w:highlight w:val="yellow"/>
-              </w:rPr>
               <w:t>4</w:t>
             </w:r>
             <w:r>
-              <w:rPr>
-                <w:highlight w:val="yellow"/>
-              </w:rPr>
               <w:t>.</w:t>
             </w:r>
             <w:r>
-              <w:rPr>
-                <w:highlight w:val="yellow"/>
-              </w:rPr>
               <w:t>202</w:t>
             </w:r>
             <w:r>
-              <w:rPr>
-                <w:highlight w:val="yellow"/>
-              </w:rPr>
               <w:t>5</w:t>
             </w:r>
             <w:r>
-              <w:rPr>
-                <w:highlight w:val="yellow"/>
-              </w:rPr>
               <w:t xml:space="preserve"> </w:t>
             </w:r>
             <w:r>
-              <w:rPr>
-                <w:highlight w:val="yellow"/>
-              </w:rPr>
               <w:t>г.</w:t>
             </w:r>
           </w:p>
@@ -4555,44 +4532,23 @@
               <w:spacing w:before="20"/>
               <w:ind w:firstLine="0"/>
               <w:jc w:val="center"/>
-              <w:rPr>
-                <w:highlight w:val="yellow"/>
-              </w:rPr>
             </w:pPr>
             <w:r>
-              <w:rPr>
-                <w:highlight w:val="yellow"/>
-              </w:rPr>
               <w:t>07</w:t>
             </w:r>
             <w:r>
-              <w:rPr>
-                <w:highlight w:val="yellow"/>
-              </w:rPr>
               <w:t>.05.</w:t>
             </w:r>
             <w:r>
-              <w:rPr>
-                <w:highlight w:val="yellow"/>
-              </w:rPr>
               <w:t>202</w:t>
             </w:r>
             <w:r>
-              <w:rPr>
-                <w:highlight w:val="yellow"/>
-              </w:rPr>
               <w:t>5</w:t>
             </w:r>
             <w:r>
-              <w:rPr>
-                <w:highlight w:val="yellow"/>
-              </w:rPr>
               <w:t xml:space="preserve"> </w:t>
             </w:r>
             <w:r>
-              <w:rPr>
-                <w:highlight w:val="yellow"/>
-              </w:rPr>
               <w:t>г.</w:t>
             </w:r>
           </w:p>
@@ -4678,62 +4634,32 @@
               <w:spacing w:before="20"/>
               <w:ind w:firstLine="0"/>
               <w:jc w:val="center"/>
-              <w:rPr>
-                <w:highlight w:val="yellow"/>
-              </w:rPr>
             </w:pPr>
             <w:r>
-              <w:rPr>
-                <w:highlight w:val="yellow"/>
-              </w:rPr>
               <w:t>2</w:t>
             </w:r>
             <w:r>
-              <w:rPr>
-                <w:highlight w:val="yellow"/>
-              </w:rPr>
               <w:t>4</w:t>
             </w:r>
             <w:r>
-              <w:rPr>
-                <w:highlight w:val="yellow"/>
-              </w:rPr>
               <w:t>.0</w:t>
             </w:r>
             <w:r>
-              <w:rPr>
-                <w:highlight w:val="yellow"/>
-              </w:rPr>
               <w:t>5</w:t>
             </w:r>
             <w:r>
-              <w:rPr>
-                <w:highlight w:val="yellow"/>
-              </w:rPr>
               <w:t>.</w:t>
             </w:r>
             <w:r>
-              <w:rPr>
-                <w:highlight w:val="yellow"/>
-              </w:rPr>
               <w:t>202</w:t>
             </w:r>
             <w:r>
-              <w:rPr>
-                <w:highlight w:val="yellow"/>
-              </w:rPr>
               <w:t>5</w:t>
             </w:r>
             <w:r>
-              <w:rPr>
-                <w:highlight w:val="yellow"/>
-              </w:rPr>
               <w:t xml:space="preserve"> </w:t>
             </w:r>
             <w:r>
-              <w:rPr>
-                <w:highlight w:val="yellow"/>
-              </w:rPr>
               <w:t>г.</w:t>
             </w:r>
           </w:p>
@@ -4831,56 +4757,29 @@
               <w:spacing w:before="20"/>
               <w:ind w:firstLine="0"/>
               <w:jc w:val="center"/>
-              <w:rPr>
-                <w:highlight w:val="yellow"/>
-              </w:rPr>
             </w:pPr>
             <w:r>
-              <w:rPr>
-                <w:highlight w:val="yellow"/>
-              </w:rPr>
               <w:t>31</w:t>
             </w:r>
             <w:r>
-              <w:rPr>
-                <w:highlight w:val="yellow"/>
-              </w:rPr>
               <w:t>.0</w:t>
             </w:r>
             <w:r>
-              <w:rPr>
-                <w:highlight w:val="yellow"/>
-              </w:rPr>
               <w:t>5</w:t>
             </w:r>
             <w:r>
-              <w:rPr>
-                <w:highlight w:val="yellow"/>
-              </w:rPr>
               <w:t>.</w:t>
             </w:r>
             <w:r>
-              <w:rPr>
-                <w:highlight w:val="yellow"/>
-              </w:rPr>
               <w:t>202</w:t>
             </w:r>
             <w:r>
-              <w:rPr>
-                <w:highlight w:val="yellow"/>
-              </w:rPr>
               <w:t>5</w:t>
             </w:r>
             <w:r>
-              <w:rPr>
-                <w:highlight w:val="yellow"/>
-              </w:rPr>
               <w:t xml:space="preserve"> </w:t>
             </w:r>
             <w:r>
-              <w:rPr>
-                <w:highlight w:val="yellow"/>
-              </w:rPr>
               <w:t>г.</w:t>
             </w:r>
           </w:p>
@@ -4958,56 +4857,29 @@
               <w:spacing w:before="20"/>
               <w:ind w:firstLine="0"/>
               <w:jc w:val="center"/>
-              <w:rPr>
-                <w:highlight w:val="yellow"/>
-              </w:rPr>
             </w:pPr>
             <w:r>
-              <w:rPr>
-                <w:highlight w:val="yellow"/>
-              </w:rPr>
               <w:t xml:space="preserve">до </w:t>
             </w:r>
             <w:r>
-              <w:rPr>
-                <w:highlight w:val="yellow"/>
-              </w:rPr>
               <w:t>11</w:t>
             </w:r>
             <w:r>
-              <w:rPr>
-                <w:highlight w:val="yellow"/>
-              </w:rPr>
               <w:t>.06</w:t>
             </w:r>
             <w:r>
-              <w:rPr>
-                <w:highlight w:val="yellow"/>
-              </w:rPr>
               <w:t>.</w:t>
             </w:r>
             <w:r>
-              <w:rPr>
-                <w:highlight w:val="yellow"/>
-              </w:rPr>
               <w:t>202</w:t>
             </w:r>
             <w:r>
-              <w:rPr>
-                <w:highlight w:val="yellow"/>
-              </w:rPr>
               <w:t>5</w:t>
             </w:r>
             <w:r>
-              <w:rPr>
-                <w:highlight w:val="yellow"/>
-              </w:rPr>
               <w:t xml:space="preserve"> </w:t>
             </w:r>
             <w:r>
-              <w:rPr>
-                <w:highlight w:val="yellow"/>
-              </w:rPr>
               <w:t>г.</w:t>
             </w:r>
           </w:p>
@@ -5091,68 +4963,35 @@
               <w:spacing w:before="20"/>
               <w:ind w:firstLine="0"/>
               <w:jc w:val="center"/>
-              <w:rPr>
-                <w:highlight w:val="yellow"/>
-              </w:rPr>
             </w:pPr>
             <w:r>
-              <w:rPr>
-                <w:highlight w:val="yellow"/>
-              </w:rPr>
               <w:t>с</w:t>
             </w:r>
             <w:r>
-              <w:rPr>
-                <w:highlight w:val="yellow"/>
-              </w:rPr>
               <w:t xml:space="preserve"> </w:t>
             </w:r>
             <w:r>
-              <w:rPr>
-                <w:highlight w:val="yellow"/>
-              </w:rPr>
               <w:t>1</w:t>
             </w:r>
             <w:r>
-              <w:rPr>
-                <w:highlight w:val="yellow"/>
-              </w:rPr>
               <w:t>6</w:t>
             </w:r>
             <w:r>
-              <w:rPr>
-                <w:highlight w:val="yellow"/>
-              </w:rPr>
               <w:t>.06</w:t>
             </w:r>
             <w:r>
-              <w:rPr>
-                <w:highlight w:val="yellow"/>
-              </w:rPr>
               <w:t>.</w:t>
             </w:r>
             <w:r>
-              <w:rPr>
-                <w:highlight w:val="yellow"/>
-              </w:rPr>
               <w:t>202</w:t>
             </w:r>
             <w:r>
-              <w:rPr>
-                <w:highlight w:val="yellow"/>
-              </w:rPr>
               <w:t>5</w:t>
             </w:r>
             <w:r>
-              <w:rPr>
-                <w:highlight w:val="yellow"/>
-              </w:rPr>
               <w:t xml:space="preserve"> </w:t>
             </w:r>
             <w:r>
-              <w:rPr>
-                <w:highlight w:val="yellow"/>
-              </w:rPr>
               <w:t>г.</w:t>
             </w:r>
           </w:p>
@@ -5909,6 +5748,7 @@
   <w:style w:type="character" w:default="1" w:styleId="a1">
     <w:name w:val="Default Paragraph Font"/>
     <w:uiPriority w:val="1"/>
+    <w:semiHidden/>
     <w:unhideWhenUsed/>
   </w:style>
   <w:style w:type="table" w:default="1" w:styleId="a2">

</xml_diff>